<commit_message>
Cookies.txt, y nuevos comentarios
</commit_message>
<xml_diff>
--- a/doc/Memoria_Practica_IriaPradosMarcosSanchez.docx
+++ b/doc/Memoria_Practica_IriaPradosMarcosSanchez.docx
@@ -48,16 +48,13 @@
     <w:p/>
     <w:p/>
     <w:p/>
-    <w:p>
-      <w:r>
-        <w:lastRenderedPageBreak/>
+    <w:p/>
+    <w:p/>
+    <w:p>
+      <w:r>
         <w:t xml:space="preserve">Índice </w:t>
       </w:r>
     </w:p>
-    <w:p/>
-    <w:p/>
-    <w:p/>
-    <w:p/>
     <w:p/>
     <w:p/>
     <w:p/>
@@ -258,29 +255,7 @@
     <w:p>
       <w:pPr>
         <w:pStyle w:val="Prrafodelista"/>
-        <w:numPr>
-          <w:ilvl w:val="0"/>
-          <w:numId w:val="2"/>
-        </w:numPr>
-      </w:pPr>
-      <w:r>
-        <w:t xml:space="preserve">Pruebas y evidencias </w:t>
-      </w:r>
-    </w:p>
-    <w:p>
-      <w:r>
-        <w:t xml:space="preserve">Comandos </w:t>
-      </w:r>
-    </w:p>
-    <w:p>
-      <w:r>
-        <w:t xml:space="preserve">Capturas </w:t>
-      </w:r>
-    </w:p>
-    <w:p>
-      <w:r>
-        <w:t xml:space="preserve">Resultados esperados – obtenidos </w:t>
-      </w:r>
+      </w:pPr>
     </w:p>
     <w:p>
       <w:pPr>
@@ -291,7 +266,751 @@
         </w:numPr>
       </w:pPr>
       <w:r>
-        <w:t>Análisis 80 vs 443 por NGINX y propuesta de mejora</w:t>
+        <w:t xml:space="preserve">Pruebas y evidencias </w:t>
+      </w:r>
+    </w:p>
+    <w:p>
+      <w:r>
+        <w:t xml:space="preserve">Comandos </w:t>
+      </w:r>
+      <w:proofErr w:type="spellStart"/>
+      <w:r>
+        <w:t>curl</w:t>
+      </w:r>
+      <w:proofErr w:type="spellEnd"/>
+      <w:r>
+        <w:t xml:space="preserve"> </w:t>
+      </w:r>
+    </w:p>
+    <w:p>
+      <w:pPr>
+        <w:jc w:val="both"/>
+      </w:pPr>
+      <w:r>
+        <w:rPr>
+          <w:b/>
+          <w:bCs/>
+        </w:rPr>
+        <w:t>Almacenamiento de información de la cookie</w:t>
+      </w:r>
+      <w:r>
+        <w:t xml:space="preserve">: como se ha mostrado en el </w:t>
+      </w:r>
+      <w:proofErr w:type="spellStart"/>
+      <w:r>
+        <w:t>curl</w:t>
+      </w:r>
+      <w:proofErr w:type="spellEnd"/>
+      <w:r>
+        <w:t xml:space="preserve"> que realiza el </w:t>
+      </w:r>
+      <w:proofErr w:type="spellStart"/>
+      <w:r>
+        <w:t>login</w:t>
+      </w:r>
+      <w:proofErr w:type="spellEnd"/>
+      <w:r>
+        <w:t xml:space="preserve">, se añade </w:t>
+      </w:r>
+      <w:r>
+        <w:t xml:space="preserve">las cookies enviadas al servidor, y lo guarda en la página de archivos que se van a usar para leer el token. </w:t>
+      </w:r>
+    </w:p>
+    <w:p>
+      <w:pPr>
+        <w:jc w:val="center"/>
+        <w:rPr>
+          <w:rFonts w:ascii="Consolas" w:hAnsi="Consolas"/>
+        </w:rPr>
+      </w:pPr>
+      <w:r>
+        <w:rPr>
+          <w:rFonts w:ascii="Consolas" w:hAnsi="Consolas"/>
+        </w:rPr>
+        <w:t xml:space="preserve">curl.exe -c cookies.txt -s </w:t>
+      </w:r>
+      <w:hyperlink r:id="rId7" w:history="1">
+        <w:r>
+          <w:rPr>
+            <w:rFonts w:ascii="Consolas" w:hAnsi="Consolas"/>
+          </w:rPr>
+          <w:t>http://127.0.0.1:8000/login -o login.html</w:t>
+        </w:r>
+      </w:hyperlink>
+      <w:r>
+        <w:rPr>
+          <w:rFonts w:ascii="Consolas" w:hAnsi="Consolas"/>
+        </w:rPr>
+        <w:t xml:space="preserve"> </w:t>
+      </w:r>
+    </w:p>
+    <w:p>
+      <w:pPr>
+        <w:jc w:val="both"/>
+      </w:pPr>
+      <w:r>
+        <w:t xml:space="preserve">Dicha información se almacena en el archivo cookie.txt, que permite almacenar datos del usuario en un tiempo establecido. </w:t>
+      </w:r>
+    </w:p>
+    <w:p>
+      <w:pPr>
+        <w:jc w:val="both"/>
+      </w:pPr>
+      <w:r>
+        <w:rPr>
+          <w:b/>
+          <w:bCs/>
+        </w:rPr>
+        <w:t>Simulación de inicio de sesión:</w:t>
+      </w:r>
+      <w:r>
+        <w:t xml:space="preserve"> </w:t>
+      </w:r>
+      <w:r>
+        <w:t xml:space="preserve">Una vez simulada la entrada al formulario de </w:t>
+      </w:r>
+      <w:r>
+        <w:t>inicio</w:t>
+      </w:r>
+      <w:r>
+        <w:t xml:space="preserve"> de sesión se ponen los datos </w:t>
+      </w:r>
+      <w:r>
+        <w:t xml:space="preserve">para que se pueda realizar esta, como: </w:t>
+      </w:r>
+    </w:p>
+    <w:p>
+      <w:pPr>
+        <w:jc w:val="both"/>
+        <w:rPr>
+          <w:rFonts w:ascii="Consolas" w:hAnsi="Consolas"/>
+          <w:lang w:val="en-US"/>
+        </w:rPr>
+      </w:pPr>
+      <w:r>
+        <w:rPr>
+          <w:rFonts w:ascii="Consolas" w:hAnsi="Consolas"/>
+          <w:lang w:val="en-US"/>
+        </w:rPr>
+        <w:t>curl.exe -v -c cookies.txt -b cookies.txt -X POST http://127.0.0.1:8000/login -d "username=</w:t>
+      </w:r>
+      <w:proofErr w:type="spellStart"/>
+      <w:r>
+        <w:rPr>
+          <w:rFonts w:ascii="Consolas" w:hAnsi="Consolas"/>
+          <w:lang w:val="en-US"/>
+        </w:rPr>
+        <w:t>iriapradosc&amp;password</w:t>
+      </w:r>
+      <w:proofErr w:type="spellEnd"/>
+      <w:r>
+        <w:rPr>
+          <w:rFonts w:ascii="Consolas" w:hAnsi="Consolas"/>
+          <w:lang w:val="en-US"/>
+        </w:rPr>
+        <w:t>=1234&amp;csrf_token=12345"</w:t>
+      </w:r>
+    </w:p>
+    <w:p>
+      <w:pPr>
+        <w:jc w:val="both"/>
+      </w:pPr>
+      <w:r>
+        <w:t>El número del tok</w:t>
+      </w:r>
+      <w:r>
+        <w:t xml:space="preserve">en se extrae de la siguiente línea del </w:t>
+      </w:r>
+      <w:proofErr w:type="spellStart"/>
+      <w:r>
+        <w:t>html</w:t>
+      </w:r>
+      <w:proofErr w:type="spellEnd"/>
+      <w:r>
+        <w:t xml:space="preserve"> del </w:t>
+      </w:r>
+      <w:proofErr w:type="spellStart"/>
+      <w:r>
+        <w:t>login</w:t>
+      </w:r>
+      <w:proofErr w:type="spellEnd"/>
+      <w:r>
+        <w:t xml:space="preserve">: </w:t>
+      </w:r>
+    </w:p>
+    <w:p>
+      <w:pPr>
+        <w:jc w:val="center"/>
+        <w:rPr>
+          <w:rFonts w:ascii="Consolas" w:hAnsi="Consolas"/>
+          <w:lang w:val="en-US"/>
+        </w:rPr>
+      </w:pPr>
+      <w:r>
+        <w:rPr>
+          <w:rFonts w:ascii="Consolas" w:hAnsi="Consolas"/>
+          <w:lang w:val="en-US"/>
+        </w:rPr>
+        <w:t>&lt;input type="hidden" name="</w:t>
+      </w:r>
+      <w:proofErr w:type="spellStart"/>
+      <w:r>
+        <w:rPr>
+          <w:rFonts w:ascii="Consolas" w:hAnsi="Consolas"/>
+          <w:lang w:val="en-US"/>
+        </w:rPr>
+        <w:t>csrf_token</w:t>
+      </w:r>
+      <w:proofErr w:type="spellEnd"/>
+      <w:r>
+        <w:rPr>
+          <w:rFonts w:ascii="Consolas" w:hAnsi="Consolas"/>
+          <w:lang w:val="en-US"/>
+        </w:rPr>
+        <w:t>" value="12345"/&gt;</w:t>
+      </w:r>
+    </w:p>
+    <w:p>
+      <w:pPr>
+        <w:rPr>
+          <w:lang w:val="en-US"/>
+        </w:rPr>
+      </w:pPr>
+      <w:r>
+        <w:drawing>
+          <wp:anchor distT="0" distB="0" distL="114300" distR="114300" simplePos="0" relativeHeight="251658240" behindDoc="1" locked="0" layoutInCell="1" allowOverlap="1" wp14:anchorId="21456E18" wp14:editId="5C47F510">
+            <wp:simplePos x="0" y="0"/>
+            <wp:positionH relativeFrom="margin">
+              <wp:posOffset>1479550</wp:posOffset>
+            </wp:positionH>
+            <wp:positionV relativeFrom="paragraph">
+              <wp:posOffset>6985</wp:posOffset>
+            </wp:positionV>
+            <wp:extent cx="4289425" cy="2322195"/>
+            <wp:effectExtent l="0" t="0" r="0" b="1905"/>
+            <wp:wrapNone/>
+            <wp:docPr id="1551283346" name="Imagen 1" descr="Interfaz de usuario gráfica, Texto, Aplicación, Correo electrónico&#10;&#10;El contenido generado por IA puede ser incorrecto."/>
+            <wp:cNvGraphicFramePr>
+              <a:graphicFrameLocks xmlns:a="http://schemas.openxmlformats.org/drawingml/2006/main" noChangeAspect="1"/>
+            </wp:cNvGraphicFramePr>
+            <a:graphic xmlns:a="http://schemas.openxmlformats.org/drawingml/2006/main">
+              <a:graphicData uri="http://schemas.openxmlformats.org/drawingml/2006/picture">
+                <pic:pic xmlns:pic="http://schemas.openxmlformats.org/drawingml/2006/picture">
+                  <pic:nvPicPr>
+                    <pic:cNvPr id="1551283346" name="Imagen 1" descr="Interfaz de usuario gráfica, Texto, Aplicación, Correo electrónico&#10;&#10;El contenido generado por IA puede ser incorrecto."/>
+                    <pic:cNvPicPr/>
+                  </pic:nvPicPr>
+                  <pic:blipFill>
+                    <a:blip r:embed="rId8">
+                      <a:extLst>
+                        <a:ext uri="{28A0092B-C50C-407E-A947-70E740481C1C}">
+                          <a14:useLocalDpi xmlns:a14="http://schemas.microsoft.com/office/drawing/2010/main" val="0"/>
+                        </a:ext>
+                      </a:extLst>
+                    </a:blip>
+                    <a:stretch>
+                      <a:fillRect/>
+                    </a:stretch>
+                  </pic:blipFill>
+                  <pic:spPr>
+                    <a:xfrm>
+                      <a:off x="0" y="0"/>
+                      <a:ext cx="4289425" cy="2322195"/>
+                    </a:xfrm>
+                    <a:prstGeom prst="rect">
+                      <a:avLst/>
+                    </a:prstGeom>
+                  </pic:spPr>
+                </pic:pic>
+              </a:graphicData>
+            </a:graphic>
+            <wp14:sizeRelH relativeFrom="margin">
+              <wp14:pctWidth>0</wp14:pctWidth>
+            </wp14:sizeRelH>
+            <wp14:sizeRelV relativeFrom="margin">
+              <wp14:pctHeight>0</wp14:pctHeight>
+            </wp14:sizeRelV>
+          </wp:anchor>
+        </w:drawing>
+      </w:r>
+    </w:p>
+    <w:p>
+      <w:pPr>
+        <w:rPr>
+          <w:lang w:val="en-US"/>
+        </w:rPr>
+      </w:pPr>
+    </w:p>
+    <w:p>
+      <w:pPr>
+        <w:rPr>
+          <w:lang w:val="en-US"/>
+        </w:rPr>
+      </w:pPr>
+    </w:p>
+    <w:p>
+      <w:pPr>
+        <w:rPr>
+          <w:lang w:val="en-US"/>
+        </w:rPr>
+      </w:pPr>
+    </w:p>
+    <w:p>
+      <w:pPr>
+        <w:rPr>
+          <w:lang w:val="en-US"/>
+        </w:rPr>
+      </w:pPr>
+    </w:p>
+    <w:p>
+      <w:pPr>
+        <w:rPr>
+          <w:lang w:val="en-US"/>
+        </w:rPr>
+      </w:pPr>
+    </w:p>
+    <w:p>
+      <w:pPr>
+        <w:rPr>
+          <w:rFonts w:ascii="Consolas" w:hAnsi="Consolas"/>
+          <w:lang w:val="en-US"/>
+        </w:rPr>
+      </w:pPr>
+    </w:p>
+    <w:p>
+      <w:pPr>
+        <w:jc w:val="both"/>
+      </w:pPr>
+      <w:r>
+        <w:rPr>
+          <w:b/>
+          <w:bCs/>
+        </w:rPr>
+        <w:lastRenderedPageBreak/>
+        <w:t xml:space="preserve">Acceso al </w:t>
+      </w:r>
+      <w:proofErr w:type="spellStart"/>
+      <w:r>
+        <w:rPr>
+          <w:b/>
+          <w:bCs/>
+        </w:rPr>
+        <w:t>endpoint</w:t>
+      </w:r>
+      <w:proofErr w:type="spellEnd"/>
+      <w:r>
+        <w:rPr>
+          <w:b/>
+          <w:bCs/>
+        </w:rPr>
+        <w:t xml:space="preserve"> seguro</w:t>
+      </w:r>
+      <w:r>
+        <w:t xml:space="preserve">: como el </w:t>
+      </w:r>
+      <w:proofErr w:type="spellStart"/>
+      <w:r>
+        <w:t>curl</w:t>
+      </w:r>
+      <w:proofErr w:type="spellEnd"/>
+      <w:r>
+        <w:t xml:space="preserve"> ya conoce los datos de </w:t>
+      </w:r>
+      <w:proofErr w:type="spellStart"/>
+      <w:r>
+        <w:t>incio</w:t>
+      </w:r>
+      <w:proofErr w:type="spellEnd"/>
+      <w:r>
+        <w:t xml:space="preserve"> de sesión, y el token que verifica los datos, se puede realizar una simulación al </w:t>
+      </w:r>
+      <w:proofErr w:type="spellStart"/>
+      <w:r>
+        <w:t>enpoint</w:t>
+      </w:r>
+      <w:proofErr w:type="spellEnd"/>
+      <w:r>
+        <w:t xml:space="preserve"> seguro</w:t>
+      </w:r>
+      <w:r>
+        <w:t xml:space="preserve">. </w:t>
+      </w:r>
+    </w:p>
+    <w:p>
+      <w:pPr>
+        <w:jc w:val="center"/>
+        <w:rPr>
+          <w:rFonts w:ascii="Consolas" w:hAnsi="Consolas"/>
+          <w:lang w:val="en-US"/>
+        </w:rPr>
+      </w:pPr>
+      <w:r>
+        <w:rPr>
+          <w:rFonts w:ascii="Consolas" w:hAnsi="Consolas"/>
+          <w:lang w:val="en-US"/>
+        </w:rPr>
+        <w:t xml:space="preserve">curl.exe -b cookies.txt </w:t>
+      </w:r>
+      <w:hyperlink r:id="rId9" w:history="1">
+        <w:r>
+          <w:rPr>
+            <w:rFonts w:ascii="Consolas" w:hAnsi="Consolas"/>
+            <w:lang w:val="en-US"/>
+          </w:rPr>
+          <w:t>http://127.0.0.1:8000/seguro</w:t>
+        </w:r>
+      </w:hyperlink>
+      <w:r>
+        <w:rPr>
+          <w:rFonts w:ascii="Consolas" w:hAnsi="Consolas"/>
+          <w:lang w:val="en-US"/>
+        </w:rPr>
+        <w:t xml:space="preserve"> </w:t>
+      </w:r>
+    </w:p>
+    <w:p>
+      <w:pPr>
+        <w:jc w:val="both"/>
+      </w:pPr>
+      <w:r>
+        <w:t xml:space="preserve">En este caso, si </w:t>
+      </w:r>
+      <w:r>
+        <w:t xml:space="preserve">quisiéramos hacer el </w:t>
+      </w:r>
+      <w:proofErr w:type="spellStart"/>
+      <w:r>
+        <w:t>curl</w:t>
+      </w:r>
+      <w:proofErr w:type="spellEnd"/>
+      <w:r>
+        <w:t xml:space="preserve"> para este </w:t>
+      </w:r>
+      <w:proofErr w:type="spellStart"/>
+      <w:r>
+        <w:t>endpoint</w:t>
+      </w:r>
+      <w:proofErr w:type="spellEnd"/>
+      <w:r>
+        <w:t xml:space="preserve"> sin el </w:t>
+      </w:r>
+      <w:proofErr w:type="spellStart"/>
+      <w:r>
+        <w:t>incio</w:t>
+      </w:r>
+      <w:proofErr w:type="spellEnd"/>
+      <w:r>
+        <w:t xml:space="preserve"> de sesión previo, no se permitiría ya que faltarían datos para tener autorización a dicho </w:t>
+      </w:r>
+      <w:proofErr w:type="spellStart"/>
+      <w:r>
+        <w:t>endpoint</w:t>
+      </w:r>
+      <w:proofErr w:type="spellEnd"/>
+      <w:r>
+        <w:t xml:space="preserve">. </w:t>
+      </w:r>
+    </w:p>
+    <w:p>
+      <w:pPr>
+        <w:jc w:val="both"/>
+      </w:pPr>
+      <w:r>
+        <w:drawing>
+          <wp:anchor distT="0" distB="0" distL="114300" distR="114300" simplePos="0" relativeHeight="251659264" behindDoc="1" locked="0" layoutInCell="1" allowOverlap="1" wp14:anchorId="38792E41" wp14:editId="593DA06D">
+            <wp:simplePos x="0" y="0"/>
+            <wp:positionH relativeFrom="column">
+              <wp:posOffset>1539390</wp:posOffset>
+            </wp:positionH>
+            <wp:positionV relativeFrom="paragraph">
+              <wp:posOffset>211157</wp:posOffset>
+            </wp:positionV>
+            <wp:extent cx="3387725" cy="3515360"/>
+            <wp:effectExtent l="0" t="0" r="3175" b="8890"/>
+            <wp:wrapTopAndBottom/>
+            <wp:docPr id="922434562" name="Imagen 1" descr="Texto, Carta&#10;&#10;El contenido generado por IA puede ser incorrecto."/>
+            <wp:cNvGraphicFramePr>
+              <a:graphicFrameLocks xmlns:a="http://schemas.openxmlformats.org/drawingml/2006/main" noChangeAspect="1"/>
+            </wp:cNvGraphicFramePr>
+            <a:graphic xmlns:a="http://schemas.openxmlformats.org/drawingml/2006/main">
+              <a:graphicData uri="http://schemas.openxmlformats.org/drawingml/2006/picture">
+                <pic:pic xmlns:pic="http://schemas.openxmlformats.org/drawingml/2006/picture">
+                  <pic:nvPicPr>
+                    <pic:cNvPr id="922434562" name="Imagen 1" descr="Texto, Carta&#10;&#10;El contenido generado por IA puede ser incorrecto."/>
+                    <pic:cNvPicPr/>
+                  </pic:nvPicPr>
+                  <pic:blipFill>
+                    <a:blip r:embed="rId10">
+                      <a:extLst>
+                        <a:ext uri="{28A0092B-C50C-407E-A947-70E740481C1C}">
+                          <a14:useLocalDpi xmlns:a14="http://schemas.microsoft.com/office/drawing/2010/main" val="0"/>
+                        </a:ext>
+                      </a:extLst>
+                    </a:blip>
+                    <a:stretch>
+                      <a:fillRect/>
+                    </a:stretch>
+                  </pic:blipFill>
+                  <pic:spPr>
+                    <a:xfrm>
+                      <a:off x="0" y="0"/>
+                      <a:ext cx="3387725" cy="3515360"/>
+                    </a:xfrm>
+                    <a:prstGeom prst="rect">
+                      <a:avLst/>
+                    </a:prstGeom>
+                  </pic:spPr>
+                </pic:pic>
+              </a:graphicData>
+            </a:graphic>
+            <wp14:sizeRelH relativeFrom="margin">
+              <wp14:pctWidth>0</wp14:pctWidth>
+            </wp14:sizeRelH>
+            <wp14:sizeRelV relativeFrom="margin">
+              <wp14:pctHeight>0</wp14:pctHeight>
+            </wp14:sizeRelV>
+          </wp:anchor>
+        </w:drawing>
+      </w:r>
+    </w:p>
+    <w:p>
+      <w:pPr>
+        <w:jc w:val="both"/>
+      </w:pPr>
+    </w:p>
+    <w:p>
+      <w:pPr>
+        <w:jc w:val="both"/>
+      </w:pPr>
+      <w:r>
+        <w:rPr>
+          <w:b/>
+          <w:bCs/>
+        </w:rPr>
+        <w:t xml:space="preserve">Acceso del </w:t>
+      </w:r>
+      <w:proofErr w:type="spellStart"/>
+      <w:r>
+        <w:rPr>
+          <w:b/>
+          <w:bCs/>
+        </w:rPr>
+        <w:t>endpoint</w:t>
+      </w:r>
+      <w:proofErr w:type="spellEnd"/>
+      <w:r>
+        <w:rPr>
+          <w:b/>
+          <w:bCs/>
+        </w:rPr>
+        <w:t xml:space="preserve"> inseguro</w:t>
+      </w:r>
+      <w:r>
+        <w:t xml:space="preserve">: en este caso no hace falta iniciar sesión, pues no hace falta un sistema de autenticación con en el anterior </w:t>
+      </w:r>
+      <w:proofErr w:type="spellStart"/>
+      <w:r>
+        <w:t>endpoint</w:t>
+      </w:r>
+      <w:proofErr w:type="spellEnd"/>
+      <w:r>
+        <w:t xml:space="preserve">. </w:t>
+      </w:r>
+    </w:p>
+    <w:p>
+      <w:pPr>
+        <w:jc w:val="center"/>
+        <w:rPr>
+          <w:rFonts w:ascii="Consolas" w:hAnsi="Consolas"/>
+          <w:lang w:val="en-US"/>
+        </w:rPr>
+      </w:pPr>
+      <w:r>
+        <w:rPr>
+          <w:rFonts w:ascii="Consolas" w:hAnsi="Consolas"/>
+          <w:lang w:val="en-US"/>
+        </w:rPr>
+        <w:t xml:space="preserve">curl.exe -b cookies.txt </w:t>
+      </w:r>
+      <w:hyperlink r:id="rId11" w:history="1">
+        <w:r>
+          <w:rPr>
+            <w:rFonts w:ascii="Consolas" w:hAnsi="Consolas"/>
+            <w:lang w:val="en-US"/>
+          </w:rPr>
+          <w:t>http://127.0.0.1:8000/</w:t>
+        </w:r>
+        <w:r>
+          <w:rPr>
+            <w:rFonts w:ascii="Consolas" w:hAnsi="Consolas"/>
+            <w:lang w:val="en-US"/>
+          </w:rPr>
+          <w:t>in</w:t>
+        </w:r>
+        <w:r>
+          <w:rPr>
+            <w:rFonts w:ascii="Consolas" w:hAnsi="Consolas"/>
+            <w:lang w:val="en-US"/>
+          </w:rPr>
+          <w:t>seguro</w:t>
+        </w:r>
+      </w:hyperlink>
+    </w:p>
+    <w:p>
+      <w:pPr>
+        <w:jc w:val="center"/>
+        <w:rPr>
+          <w:rFonts w:ascii="Consolas" w:hAnsi="Consolas"/>
+          <w:lang w:val="en-US"/>
+        </w:rPr>
+      </w:pPr>
+      <w:r>
+        <w:rPr>
+          <w:lang w:val="en-US"/>
+        </w:rPr>
+        <w:drawing>
+          <wp:anchor distT="0" distB="0" distL="114300" distR="114300" simplePos="0" relativeHeight="251660288" behindDoc="1" locked="0" layoutInCell="1" allowOverlap="1" wp14:anchorId="50F8EAAA" wp14:editId="4E1554D8">
+            <wp:simplePos x="0" y="0"/>
+            <wp:positionH relativeFrom="margin">
+              <wp:posOffset>1729553</wp:posOffset>
+            </wp:positionH>
+            <wp:positionV relativeFrom="paragraph">
+              <wp:posOffset>127374</wp:posOffset>
+            </wp:positionV>
+            <wp:extent cx="3385569" cy="3455894"/>
+            <wp:effectExtent l="0" t="0" r="5715" b="0"/>
+            <wp:wrapNone/>
+            <wp:docPr id="774806711" name="Imagen 1" descr="Texto, Carta&#10;&#10;El contenido generado por IA puede ser incorrecto."/>
+            <wp:cNvGraphicFramePr>
+              <a:graphicFrameLocks xmlns:a="http://schemas.openxmlformats.org/drawingml/2006/main" noChangeAspect="1"/>
+            </wp:cNvGraphicFramePr>
+            <a:graphic xmlns:a="http://schemas.openxmlformats.org/drawingml/2006/main">
+              <a:graphicData uri="http://schemas.openxmlformats.org/drawingml/2006/picture">
+                <pic:pic xmlns:pic="http://schemas.openxmlformats.org/drawingml/2006/picture">
+                  <pic:nvPicPr>
+                    <pic:cNvPr id="774806711" name="Imagen 1" descr="Texto, Carta&#10;&#10;El contenido generado por IA puede ser incorrecto."/>
+                    <pic:cNvPicPr/>
+                  </pic:nvPicPr>
+                  <pic:blipFill>
+                    <a:blip r:embed="rId12">
+                      <a:extLst>
+                        <a:ext uri="{28A0092B-C50C-407E-A947-70E740481C1C}">
+                          <a14:useLocalDpi xmlns:a14="http://schemas.microsoft.com/office/drawing/2010/main" val="0"/>
+                        </a:ext>
+                      </a:extLst>
+                    </a:blip>
+                    <a:stretch>
+                      <a:fillRect/>
+                    </a:stretch>
+                  </pic:blipFill>
+                  <pic:spPr>
+                    <a:xfrm>
+                      <a:off x="0" y="0"/>
+                      <a:ext cx="3385569" cy="3455894"/>
+                    </a:xfrm>
+                    <a:prstGeom prst="rect">
+                      <a:avLst/>
+                    </a:prstGeom>
+                  </pic:spPr>
+                </pic:pic>
+              </a:graphicData>
+            </a:graphic>
+            <wp14:sizeRelH relativeFrom="margin">
+              <wp14:pctWidth>0</wp14:pctWidth>
+            </wp14:sizeRelH>
+            <wp14:sizeRelV relativeFrom="margin">
+              <wp14:pctHeight>0</wp14:pctHeight>
+            </wp14:sizeRelV>
+          </wp:anchor>
+        </w:drawing>
+      </w:r>
+    </w:p>
+    <w:p>
+      <w:pPr>
+        <w:rPr>
+          <w:lang w:val="en-US"/>
+        </w:rPr>
+      </w:pPr>
+    </w:p>
+    <w:p>
+      <w:pPr>
+        <w:rPr>
+          <w:lang w:val="en-US"/>
+        </w:rPr>
+      </w:pPr>
+    </w:p>
+    <w:p>
+      <w:pPr>
+        <w:rPr>
+          <w:lang w:val="en-US"/>
+        </w:rPr>
+      </w:pPr>
+    </w:p>
+    <w:p>
+      <w:pPr>
+        <w:rPr>
+          <w:lang w:val="en-US"/>
+        </w:rPr>
+      </w:pPr>
+    </w:p>
+    <w:p>
+      <w:pPr>
+        <w:rPr>
+          <w:lang w:val="en-US"/>
+        </w:rPr>
+      </w:pPr>
+    </w:p>
+    <w:p>
+      <w:pPr>
+        <w:rPr>
+          <w:lang w:val="en-US"/>
+        </w:rPr>
+      </w:pPr>
+    </w:p>
+    <w:p>
+      <w:pPr>
+        <w:rPr>
+          <w:lang w:val="en-US"/>
+        </w:rPr>
+      </w:pPr>
+    </w:p>
+    <w:p>
+      <w:pPr>
+        <w:rPr>
+          <w:lang w:val="en-US"/>
+        </w:rPr>
+      </w:pPr>
+    </w:p>
+    <w:p>
+      <w:pPr>
+        <w:rPr>
+          <w:lang w:val="en-US"/>
+        </w:rPr>
+      </w:pPr>
+    </w:p>
+    <w:p>
+      <w:pPr>
+        <w:rPr>
+          <w:lang w:val="en-US"/>
+        </w:rPr>
+      </w:pPr>
+    </w:p>
+    <w:p>
+      <w:pPr>
+        <w:rPr>
+          <w:lang w:val="en-US"/>
+        </w:rPr>
+      </w:pPr>
+    </w:p>
+    <w:p/>
+    <w:p>
+      <w:r>
+        <w:t xml:space="preserve">Capturas </w:t>
+      </w:r>
+    </w:p>
+    <w:p>
+      <w:r>
+        <w:t xml:space="preserve">Resultados esperados – obtenidos </w:t>
       </w:r>
     </w:p>
     <w:p>
@@ -303,6 +1022,18 @@
         </w:numPr>
       </w:pPr>
       <w:r>
+        <w:t>Análisis 80 vs 443 por NGINX y propuesta de mejora</w:t>
+      </w:r>
+    </w:p>
+    <w:p>
+      <w:pPr>
+        <w:pStyle w:val="Prrafodelista"/>
+        <w:numPr>
+          <w:ilvl w:val="0"/>
+          <w:numId w:val="2"/>
+        </w:numPr>
+      </w:pPr>
+      <w:r>
         <w:t>Conclusión y trabajo futuro</w:t>
       </w:r>
     </w:p>
@@ -471,6 +1202,7 @@
       </w:pPr>
     </w:p>
     <w:sectPr>
+      <w:headerReference w:type="default" r:id="rId13"/>
       <w:pgSz w:w="11906" w:h="16838"/>
       <w:pgMar w:top="720" w:right="720" w:bottom="720" w:left="720" w:header="708" w:footer="708" w:gutter="0"/>
       <w:cols w:space="708"/>
@@ -478,6 +1210,112 @@
     </w:sectPr>
   </w:body>
 </w:document>
+</file>
+
+<file path=word/endnotes.xml><?xml version="1.0" encoding="utf-8"?>
+<w:endnotes xmlns:wpc="http://schemas.microsoft.com/office/word/2010/wordprocessingCanvas" xmlns:cx="http://schemas.microsoft.com/office/drawing/2014/chartex" xmlns:cx1="http://schemas.microsoft.com/office/drawing/2015/9/8/chartex" xmlns:cx2="http://schemas.microsoft.com/office/drawing/2015/10/21/chartex" xmlns:cx3="http://schemas.microsoft.com/office/drawing/2016/5/9/chartex" xmlns:cx4="http://schemas.microsoft.com/office/drawing/2016/5/10/chartex" xmlns:cx5="http://schemas.microsoft.com/office/drawing/2016/5/11/chartex" xmlns:cx6="http://schemas.microsoft.com/office/drawing/2016/5/12/chartex" xmlns:cx7="http://schemas.microsoft.com/office/drawing/2016/5/13/chartex" xmlns:cx8="http://schemas.microsoft.com/office/drawing/2016/5/14/chartex" xmlns:mc="http://schemas.openxmlformats.org/markup-compatibility/2006" xmlns:aink="http://schemas.microsoft.com/office/drawing/2016/ink" xmlns:am3d="http://schemas.microsoft.com/office/drawing/2017/model3d" xmlns:o="urn:schemas-microsoft-com:office:office" xmlns:oel="http://schemas.microsoft.com/office/2019/extlst" xmlns:r="http://schemas.openxmlformats.org/officeDocument/2006/relationships" xmlns:m="http://schemas.openxmlformats.org/officeDocument/2006/math" xmlns:v="urn:schemas-microsoft-com:vml" xmlns:wp14="http://schemas.microsoft.com/office/word/2010/wordprocessingDrawing" xmlns:wp="http://schemas.openxmlformats.org/drawingml/2006/wordprocessingDrawing" xmlns:w10="urn:schemas-microsoft-com:office:word" xmlns:w="http://schemas.openxmlformats.org/wordprocessingml/2006/main" xmlns:w14="http://schemas.microsoft.com/office/word/2010/wordml" xmlns:w15="http://schemas.microsoft.com/office/word/2012/wordml" xmlns:w16cex="http://schemas.microsoft.com/office/word/2018/wordml/cex" xmlns:w16cid="http://schemas.microsoft.com/office/word/2016/wordml/cid" xmlns:w16="http://schemas.microsoft.com/office/word/2018/wordml" xmlns:w16du="http://schemas.microsoft.com/office/word/2023/wordml/word16du" xmlns:w16sdtdh="http://schemas.microsoft.com/office/word/2020/wordml/sdtdatahash" xmlns:w16sdtfl="http://schemas.microsoft.com/office/word/2024/wordml/sdtformatlock" xmlns:w16se="http://schemas.microsoft.com/office/word/2015/wordml/symex" xmlns:wpg="http://schemas.microsoft.com/office/word/2010/wordprocessingGroup" xmlns:wpi="http://schemas.microsoft.com/office/word/2010/wordprocessingInk" xmlns:wne="http://schemas.microsoft.com/office/word/2006/wordml" xmlns:wps="http://schemas.microsoft.com/office/word/2010/wordprocessingShape" mc:Ignorable="w14 w15 w16se w16cid w16 w16cex w16sdtdh w16sdtfl w16du wp14">
+  <w:endnote w:type="separator" w:id="-1">
+    <w:p>
+      <w:pPr>
+        <w:spacing w:after="0" w:line="240" w:lineRule="auto"/>
+      </w:pPr>
+      <w:r>
+        <w:separator/>
+      </w:r>
+    </w:p>
+  </w:endnote>
+  <w:endnote w:type="continuationSeparator" w:id="0">
+    <w:p>
+      <w:pPr>
+        <w:spacing w:after="0" w:line="240" w:lineRule="auto"/>
+      </w:pPr>
+      <w:r>
+        <w:continuationSeparator/>
+      </w:r>
+    </w:p>
+  </w:endnote>
+</w:endnotes>
+</file>
+
+<file path=word/footnotes.xml><?xml version="1.0" encoding="utf-8"?>
+<w:footnotes xmlns:wpc="http://schemas.microsoft.com/office/word/2010/wordprocessingCanvas" xmlns:cx="http://schemas.microsoft.com/office/drawing/2014/chartex" xmlns:cx1="http://schemas.microsoft.com/office/drawing/2015/9/8/chartex" xmlns:cx2="http://schemas.microsoft.com/office/drawing/2015/10/21/chartex" xmlns:cx3="http://schemas.microsoft.com/office/drawing/2016/5/9/chartex" xmlns:cx4="http://schemas.microsoft.com/office/drawing/2016/5/10/chartex" xmlns:cx5="http://schemas.microsoft.com/office/drawing/2016/5/11/chartex" xmlns:cx6="http://schemas.microsoft.com/office/drawing/2016/5/12/chartex" xmlns:cx7="http://schemas.microsoft.com/office/drawing/2016/5/13/chartex" xmlns:cx8="http://schemas.microsoft.com/office/drawing/2016/5/14/chartex" xmlns:mc="http://schemas.openxmlformats.org/markup-compatibility/2006" xmlns:aink="http://schemas.microsoft.com/office/drawing/2016/ink" xmlns:am3d="http://schemas.microsoft.com/office/drawing/2017/model3d" xmlns:o="urn:schemas-microsoft-com:office:office" xmlns:oel="http://schemas.microsoft.com/office/2019/extlst" xmlns:r="http://schemas.openxmlformats.org/officeDocument/2006/relationships" xmlns:m="http://schemas.openxmlformats.org/officeDocument/2006/math" xmlns:v="urn:schemas-microsoft-com:vml" xmlns:wp14="http://schemas.microsoft.com/office/word/2010/wordprocessingDrawing" xmlns:wp="http://schemas.openxmlformats.org/drawingml/2006/wordprocessingDrawing" xmlns:w10="urn:schemas-microsoft-com:office:word" xmlns:w="http://schemas.openxmlformats.org/wordprocessingml/2006/main" xmlns:w14="http://schemas.microsoft.com/office/word/2010/wordml" xmlns:w15="http://schemas.microsoft.com/office/word/2012/wordml" xmlns:w16cex="http://schemas.microsoft.com/office/word/2018/wordml/cex" xmlns:w16cid="http://schemas.microsoft.com/office/word/2016/wordml/cid" xmlns:w16="http://schemas.microsoft.com/office/word/2018/wordml" xmlns:w16du="http://schemas.microsoft.com/office/word/2023/wordml/word16du" xmlns:w16sdtdh="http://schemas.microsoft.com/office/word/2020/wordml/sdtdatahash" xmlns:w16sdtfl="http://schemas.microsoft.com/office/word/2024/wordml/sdtformatlock" xmlns:w16se="http://schemas.microsoft.com/office/word/2015/wordml/symex" xmlns:wpg="http://schemas.microsoft.com/office/word/2010/wordprocessingGroup" xmlns:wpi="http://schemas.microsoft.com/office/word/2010/wordprocessingInk" xmlns:wne="http://schemas.microsoft.com/office/word/2006/wordml" xmlns:wps="http://schemas.microsoft.com/office/word/2010/wordprocessingShape" mc:Ignorable="w14 w15 w16se w16cid w16 w16cex w16sdtdh w16sdtfl w16du wp14">
+  <w:footnote w:type="separator" w:id="-1">
+    <w:p>
+      <w:pPr>
+        <w:spacing w:after="0" w:line="240" w:lineRule="auto"/>
+      </w:pPr>
+      <w:r>
+        <w:separator/>
+      </w:r>
+    </w:p>
+  </w:footnote>
+  <w:footnote w:type="continuationSeparator" w:id="0">
+    <w:p>
+      <w:pPr>
+        <w:spacing w:after="0" w:line="240" w:lineRule="auto"/>
+      </w:pPr>
+      <w:r>
+        <w:continuationSeparator/>
+      </w:r>
+    </w:p>
+  </w:footnote>
+</w:footnotes>
+</file>
+
+<file path=word/header1.xml><?xml version="1.0" encoding="utf-8"?>
+<w:hdr xmlns:wpc="http://schemas.microsoft.com/office/word/2010/wordprocessingCanvas" xmlns:cx="http://schemas.microsoft.com/office/drawing/2014/chartex" xmlns:cx1="http://schemas.microsoft.com/office/drawing/2015/9/8/chartex" xmlns:cx2="http://schemas.microsoft.com/office/drawing/2015/10/21/chartex" xmlns:cx3="http://schemas.microsoft.com/office/drawing/2016/5/9/chartex" xmlns:cx4="http://schemas.microsoft.com/office/drawing/2016/5/10/chartex" xmlns:cx5="http://schemas.microsoft.com/office/drawing/2016/5/11/chartex" xmlns:cx6="http://schemas.microsoft.com/office/drawing/2016/5/12/chartex" xmlns:cx7="http://schemas.microsoft.com/office/drawing/2016/5/13/chartex" xmlns:cx8="http://schemas.microsoft.com/office/drawing/2016/5/14/chartex" xmlns:mc="http://schemas.openxmlformats.org/markup-compatibility/2006" xmlns:aink="http://schemas.microsoft.com/office/drawing/2016/ink" xmlns:am3d="http://schemas.microsoft.com/office/drawing/2017/model3d" xmlns:o="urn:schemas-microsoft-com:office:office" xmlns:oel="http://schemas.microsoft.com/office/2019/extlst" xmlns:r="http://schemas.openxmlformats.org/officeDocument/2006/relationships" xmlns:m="http://schemas.openxmlformats.org/officeDocument/2006/math" xmlns:v="urn:schemas-microsoft-com:vml" xmlns:wp14="http://schemas.microsoft.com/office/word/2010/wordprocessingDrawing" xmlns:wp="http://schemas.openxmlformats.org/drawingml/2006/wordprocessingDrawing" xmlns:w10="urn:schemas-microsoft-com:office:word" xmlns:w="http://schemas.openxmlformats.org/wordprocessingml/2006/main" xmlns:w14="http://schemas.microsoft.com/office/word/2010/wordml" xmlns:w15="http://schemas.microsoft.com/office/word/2012/wordml" xmlns:w16cex="http://schemas.microsoft.com/office/word/2018/wordml/cex" xmlns:w16cid="http://schemas.microsoft.com/office/word/2016/wordml/cid" xmlns:w16="http://schemas.microsoft.com/office/word/2018/wordml" xmlns:w16du="http://schemas.microsoft.com/office/word/2023/wordml/word16du" xmlns:w16sdtdh="http://schemas.microsoft.com/office/word/2020/wordml/sdtdatahash" xmlns:w16sdtfl="http://schemas.microsoft.com/office/word/2024/wordml/sdtformatlock" xmlns:w16se="http://schemas.microsoft.com/office/word/2015/wordml/symex" xmlns:wpg="http://schemas.microsoft.com/office/word/2010/wordprocessingGroup" xmlns:wpi="http://schemas.microsoft.com/office/word/2010/wordprocessingInk" xmlns:wne="http://schemas.microsoft.com/office/word/2006/wordml" xmlns:wps="http://schemas.microsoft.com/office/word/2010/wordprocessingShape" mc:Ignorable="w14 w15 w16se w16cid w16 w16cex w16sdtdh w16sdtfl w16du wp14">
+  <w:sdt>
+    <w:sdtPr>
+      <w:id w:val="1305742782"/>
+      <w:docPartObj>
+        <w:docPartGallery w:val="Page Numbers (Top of Page)"/>
+        <w:docPartUnique/>
+      </w:docPartObj>
+    </w:sdtPr>
+    <w:sdtContent>
+      <w:p>
+        <w:pPr>
+          <w:pStyle w:val="Encabezado"/>
+          <w:jc w:val="center"/>
+        </w:pPr>
+        <w:r>
+          <w:t xml:space="preserve">Iria Prados Cepero y Marcos Sánchez Morales             Desarrollo Big Data </w:t>
+        </w:r>
+        <w:r>
+          <w:tab/>
+          <w:t xml:space="preserve"> Práctica 1      </w:t>
+        </w:r>
+        <w:r>
+          <w:tab/>
+        </w:r>
+        <w:r>
+          <w:tab/>
+          <w:t xml:space="preserve">     </w:t>
+        </w:r>
+        <w:r>
+          <w:fldChar w:fldCharType="begin"/>
+        </w:r>
+        <w:r>
+          <w:instrText>PAGE   \* MERGEFORMAT</w:instrText>
+        </w:r>
+        <w:r>
+          <w:fldChar w:fldCharType="separate"/>
+        </w:r>
+        <w:r>
+          <w:t>2</w:t>
+        </w:r>
+        <w:r>
+          <w:fldChar w:fldCharType="end"/>
+        </w:r>
+      </w:p>
+    </w:sdtContent>
+  </w:sdt>
+  <w:p>
+    <w:pPr>
+      <w:pStyle w:val="Encabezado"/>
+    </w:pPr>
+  </w:p>
+</w:hdr>
 </file>
 
 <file path=word/numbering.xml><?xml version="1.0" encoding="utf-8"?>
@@ -1511,7 +2349,6 @@
   <w:style w:type="character" w:default="1" w:styleId="Fuentedeprrafopredeter">
     <w:name w:val="Default Paragraph Font"/>
     <w:uiPriority w:val="1"/>
-    <w:semiHidden/>
     <w:unhideWhenUsed/>
   </w:style>
   <w:style w:type="table" w:default="1" w:styleId="Tablanormal">
@@ -1958,6 +2795,50 @@
       <w:color w:val="605E5C"/>
       <w:shd w:val="clear" w:color="auto" w:fill="E1DFDD"/>
     </w:rPr>
+  </w:style>
+  <w:style w:type="paragraph" w:styleId="Encabezado">
+    <w:name w:val="header"/>
+    <w:basedOn w:val="Normal"/>
+    <w:link w:val="EncabezadoCar"/>
+    <w:uiPriority w:val="99"/>
+    <w:unhideWhenUsed/>
+    <w:rsid w:val="00685744"/>
+    <w:pPr>
+      <w:tabs>
+        <w:tab w:val="center" w:pos="4252"/>
+        <w:tab w:val="right" w:pos="8504"/>
+      </w:tabs>
+      <w:spacing w:after="0" w:line="240" w:lineRule="auto"/>
+    </w:pPr>
+  </w:style>
+  <w:style w:type="character" w:customStyle="1" w:styleId="EncabezadoCar">
+    <w:name w:val="Encabezado Car"/>
+    <w:basedOn w:val="Fuentedeprrafopredeter"/>
+    <w:link w:val="Encabezado"/>
+    <w:uiPriority w:val="99"/>
+    <w:rsid w:val="00685744"/>
+  </w:style>
+  <w:style w:type="paragraph" w:styleId="Piedepgina">
+    <w:name w:val="footer"/>
+    <w:basedOn w:val="Normal"/>
+    <w:link w:val="PiedepginaCar"/>
+    <w:uiPriority w:val="99"/>
+    <w:unhideWhenUsed/>
+    <w:rsid w:val="00685744"/>
+    <w:pPr>
+      <w:tabs>
+        <w:tab w:val="center" w:pos="4252"/>
+        <w:tab w:val="right" w:pos="8504"/>
+      </w:tabs>
+      <w:spacing w:after="0" w:line="240" w:lineRule="auto"/>
+    </w:pPr>
+  </w:style>
+  <w:style w:type="character" w:customStyle="1" w:styleId="PiedepginaCar">
+    <w:name w:val="Pie de página Car"/>
+    <w:basedOn w:val="Fuentedeprrafopredeter"/>
+    <w:link w:val="Piedepgina"/>
+    <w:uiPriority w:val="99"/>
+    <w:rsid w:val="00685744"/>
   </w:style>
 </w:styles>
 </file>

</xml_diff>